<commit_message>
Added S09 to ATAM
</commit_message>
<xml_diff>
--- a/ATAM.docx
+++ b/ATAM.docx
@@ -25,31 +25,29 @@
             <w:tcW w:w="8856" w:type="dxa"/>
           </w:tcPr>
           <w:p>
-            <w:pPr>
-              <w:rPr>
-                <w:lang w:val="fr-CA"/>
-              </w:rPr>
-            </w:pPr>
-            <w:proofErr w:type="spellStart"/>
             <w:r>
               <w:rPr>
                 <w:b/>
               </w:rPr>
-              <w:t>Sc</w:t>
-            </w:r>
-            <w:r>
-              <w:rPr>
-                <w:b/>
-                <w:lang w:val="fr-CA"/>
-              </w:rPr>
-              <w:t>énario</w:t>
-            </w:r>
-            <w:proofErr w:type="spellEnd"/>
-            <w:r>
-              <w:rPr>
-                <w:lang w:val="fr-CA"/>
-              </w:rPr>
+              <w:t>Scénario</w:t>
+            </w:r>
+            <w:r>
               <w:t xml:space="preserve"> : </w:t>
+            </w:r>
+            <w:r>
+              <w:t>S09</w:t>
+            </w:r>
+            <w:r>
+              <w:t xml:space="preserve"> - </w:t>
+            </w:r>
+            <w:r>
+              <w:t xml:space="preserve">L’utilisateur essais de modifier une mission et le système plante.  Il veut pouvoir continuer à travailler sans perdre toutes les modifications qu’il avait </w:t>
+            </w:r>
+            <w:r>
+              <w:t>faites</w:t>
+            </w:r>
+            <w:r>
+              <w:t>.</w:t>
             </w:r>
           </w:p>
         </w:tc>
@@ -60,16 +58,17 @@
             <w:tcW w:w="8856" w:type="dxa"/>
           </w:tcPr>
           <w:p>
-            <w:proofErr w:type="spellStart"/>
             <w:r>
               <w:rPr>
                 <w:b/>
               </w:rPr>
               <w:t>Attribut</w:t>
             </w:r>
-            <w:proofErr w:type="spellEnd"/>
             <w:r>
               <w:t xml:space="preserve"> : </w:t>
+            </w:r>
+            <w:r>
+              <w:t>Disponibilité</w:t>
             </w:r>
           </w:p>
         </w:tc>
@@ -80,14 +79,12 @@
             <w:tcW w:w="8856" w:type="dxa"/>
           </w:tcPr>
           <w:p>
-            <w:proofErr w:type="spellStart"/>
             <w:r>
               <w:rPr>
                 <w:b/>
               </w:rPr>
               <w:t>Environnement</w:t>
             </w:r>
-            <w:proofErr w:type="spellEnd"/>
             <w:r>
               <w:rPr>
                 <w:b/>
@@ -96,6 +93,12 @@
             </w:r>
             <w:r>
               <w:t>:</w:t>
+            </w:r>
+            <w:r>
+              <w:t xml:space="preserve"> </w:t>
+            </w:r>
+            <w:r>
+              <w:t>Système en production</w:t>
             </w:r>
           </w:p>
         </w:tc>
@@ -118,6 +121,12 @@
             <w:r>
               <w:t>:</w:t>
             </w:r>
+            <w:r>
+              <w:t xml:space="preserve"> </w:t>
+            </w:r>
+            <w:r>
+              <w:t>Le système ne répond plus</w:t>
+            </w:r>
           </w:p>
         </w:tc>
       </w:tr>
@@ -127,33 +136,44 @@
             <w:tcW w:w="8856" w:type="dxa"/>
           </w:tcPr>
           <w:p>
-            <w:proofErr w:type="spellStart"/>
             <w:r>
               <w:rPr>
                 <w:b/>
               </w:rPr>
-              <w:t>Décision</w:t>
-            </w:r>
-            <w:proofErr w:type="spellEnd"/>
-            <w:r>
-              <w:rPr>
-                <w:b/>
-              </w:rPr>
+              <w:t>Décision d’architecture</w:t>
+            </w:r>
+            <w:r>
               <w:t xml:space="preserve"> </w:t>
             </w:r>
-            <w:proofErr w:type="spellStart"/>
-            <w:r>
-              <w:rPr>
-                <w:b/>
-              </w:rPr>
-              <w:t>d’architecture</w:t>
-            </w:r>
-            <w:proofErr w:type="spellEnd"/>
+            <w:r>
+              <w:t>:</w:t>
+            </w:r>
             <w:r>
               <w:t xml:space="preserve"> </w:t>
             </w:r>
-            <w:r>
-              <w:t>:</w:t>
+          </w:p>
+          <w:p>
+            <w:pPr>
+              <w:pStyle w:val="ListParagraph"/>
+              <w:numPr>
+                <w:ilvl w:val="0"/>
+                <w:numId w:val="1"/>
+              </w:numPr>
+            </w:pPr>
+            <w:r>
+              <w:t>Copie de sauvegarde automatique</w:t>
+            </w:r>
+          </w:p>
+          <w:p>
+            <w:pPr>
+              <w:pStyle w:val="ListParagraph"/>
+              <w:numPr>
+                <w:ilvl w:val="0"/>
+                <w:numId w:val="1"/>
+              </w:numPr>
+            </w:pPr>
+            <w:r>
+              <w:t>Restauration d’une copie de sauvegarde après panne</w:t>
             </w:r>
           </w:p>
         </w:tc>
@@ -168,21 +188,25 @@
               <w:rPr>
                 <w:b/>
               </w:rPr>
-              <w:t xml:space="preserve">Points de </w:t>
-            </w:r>
-            <w:proofErr w:type="spellStart"/>
-            <w:r>
-              <w:rPr>
-                <w:b/>
-              </w:rPr>
-              <w:t>sensibilité</w:t>
-            </w:r>
-            <w:proofErr w:type="spellEnd"/>
+              <w:t>Points de sensibilité</w:t>
+            </w:r>
             <w:r>
               <w:t xml:space="preserve"> </w:t>
             </w:r>
             <w:r>
               <w:t>:</w:t>
+            </w:r>
+          </w:p>
+          <w:p>
+            <w:pPr>
+              <w:pStyle w:val="ListParagraph"/>
+              <w:numPr>
+                <w:ilvl w:val="0"/>
+                <w:numId w:val="6"/>
+              </w:numPr>
+            </w:pPr>
+            <w:r>
+              <w:t>Une panne cause la perte totale des données depuis la dernière sauvegarde manuelle de l’utilisateur.</w:t>
             </w:r>
           </w:p>
         </w:tc>
@@ -193,19 +217,46 @@
             <w:tcW w:w="8856" w:type="dxa"/>
           </w:tcPr>
           <w:p>
-            <w:proofErr w:type="spellStart"/>
+            <w:proofErr w:type="gramStart"/>
             <w:r>
               <w:rPr>
                 <w:b/>
               </w:rPr>
-              <w:t>Compromis</w:t>
-            </w:r>
-            <w:proofErr w:type="spellEnd"/>
-            <w:r>
-              <w:t xml:space="preserve"> </w:t>
-            </w:r>
-            <w:r>
-              <w:t>:</w:t>
+              <w:t>Risques</w:t>
+            </w:r>
+            <w:proofErr w:type="gramEnd"/>
+            <w:r>
+              <w:t xml:space="preserve"> :</w:t>
+            </w:r>
+          </w:p>
+          <w:p>
+            <w:pPr>
+              <w:pStyle w:val="ListParagraph"/>
+              <w:numPr>
+                <w:ilvl w:val="0"/>
+                <w:numId w:val="3"/>
+              </w:numPr>
+              <w:tabs>
+                <w:tab w:val="left" w:pos="1555"/>
+              </w:tabs>
+            </w:pPr>
+            <w:r>
+              <w:t>La restauration d’une sauvegarde de copie lors du redémarrage peut ralentir le démarrage de l’application et causer une frustration chez l’utilisateur.</w:t>
+            </w:r>
+          </w:p>
+          <w:p>
+            <w:pPr>
+              <w:pStyle w:val="ListParagraph"/>
+              <w:numPr>
+                <w:ilvl w:val="0"/>
+                <w:numId w:val="3"/>
+              </w:numPr>
+              <w:tabs>
+                <w:tab w:val="left" w:pos="1555"/>
+              </w:tabs>
+            </w:pPr>
+            <w:r>
+              <w:t>La panne a eu lieu de l’écriture de la sauvegarde de copie résultant en une sauvegarde corrompue.</w:t>
             </w:r>
           </w:p>
         </w:tc>
@@ -216,19 +267,38 @@
             <w:tcW w:w="8856" w:type="dxa"/>
           </w:tcPr>
           <w:p>
-            <w:proofErr w:type="spellStart"/>
             <w:r>
               <w:rPr>
                 <w:b/>
               </w:rPr>
-              <w:t>Risques</w:t>
-            </w:r>
-            <w:proofErr w:type="spellEnd"/>
-            <w:r>
-              <w:t xml:space="preserve"> </w:t>
-            </w:r>
-            <w:r>
-              <w:t>:</w:t>
+              <w:t>Non-risques</w:t>
+            </w:r>
+            <w:r>
+              <w:t xml:space="preserve"> :</w:t>
+            </w:r>
+          </w:p>
+          <w:p>
+            <w:pPr>
+              <w:pStyle w:val="ListParagraph"/>
+              <w:numPr>
+                <w:ilvl w:val="0"/>
+                <w:numId w:val="2"/>
+              </w:numPr>
+            </w:pPr>
+            <w:r>
+              <w:t>Les erreurs de sauvegarde de copie sont bien gérées et ne produisent pas de panne.</w:t>
+            </w:r>
+          </w:p>
+          <w:p>
+            <w:pPr>
+              <w:pStyle w:val="ListParagraph"/>
+              <w:numPr>
+                <w:ilvl w:val="0"/>
+                <w:numId w:val="2"/>
+              </w:numPr>
+            </w:pPr>
+            <w:r>
+              <w:t>La sauvegarde de copie se fait silencieusement en arrière-plan et n’affecte pas les performances du système.</w:t>
             </w:r>
           </w:p>
         </w:tc>
@@ -239,25 +309,64 @@
             <w:tcW w:w="8856" w:type="dxa"/>
           </w:tcPr>
           <w:p>
+            <w:pPr>
+              <w:tabs>
+                <w:tab w:val="left" w:pos="1555"/>
+              </w:tabs>
+            </w:pPr>
             <w:r>
               <w:rPr>
                 <w:b/>
               </w:rPr>
-              <w:t>Non-</w:t>
-            </w:r>
-            <w:proofErr w:type="spellStart"/>
-            <w:r>
-              <w:rPr>
-                <w:b/>
-              </w:rPr>
-              <w:t>risques</w:t>
-            </w:r>
-            <w:proofErr w:type="spellEnd"/>
-            <w:r>
-              <w:t xml:space="preserve"> </w:t>
-            </w:r>
-            <w:r>
-              <w:t>:</w:t>
+              <w:t>Compromis</w:t>
+            </w:r>
+            <w:r>
+              <w:t xml:space="preserve"> :</w:t>
+            </w:r>
+          </w:p>
+          <w:p>
+            <w:pPr>
+              <w:pStyle w:val="ListParagraph"/>
+              <w:numPr>
+                <w:ilvl w:val="0"/>
+                <w:numId w:val="4"/>
+              </w:numPr>
+            </w:pPr>
+            <w:r>
+              <w:t xml:space="preserve">Si une panne survient lors de l’enregistrement il est possible que cet enregistrement soit corrompus ou incomplet. L’alternative </w:t>
+            </w:r>
+            <w:r>
+              <w:t>proposée</w:t>
+            </w:r>
+            <w:r>
+              <w:t xml:space="preserve"> est de garder plusieurs sauvegardes, ainsi il est possible de restaurer la sauvegarde la plus récente fonctionnelle. Par contre cela peut résulter en plusieurs </w:t>
+            </w:r>
+            <w:r>
+              <w:t>sauvegardes</w:t>
+            </w:r>
+            <w:r>
+              <w:t>. Il est donc nécessaire de trouver le</w:t>
+            </w:r>
+            <w:r>
+              <w:t xml:space="preserve"> bon</w:t>
+            </w:r>
+            <w:r>
+              <w:t xml:space="preserve"> nombre de sauvegarde garder </w:t>
+            </w:r>
+            <w:r>
+              <w:t>optimal par rapport au risque de perdre toute les sauvegarde.</w:t>
+            </w:r>
+          </w:p>
+          <w:p>
+            <w:pPr>
+              <w:pStyle w:val="ListParagraph"/>
+              <w:numPr>
+                <w:ilvl w:val="0"/>
+                <w:numId w:val="4"/>
+              </w:numPr>
+            </w:pPr>
+            <w:r>
+              <w:t>La sauvegarde de copie ne peut-être effectuer lors de chaque modification des données puisque cela risquerait d’engorger les écritures de disque. Il est donc nécessaire de trouver un intervalle de temps raisonnable pour effectuer les sauvegardes automatiques.</w:t>
             </w:r>
           </w:p>
         </w:tc>
@@ -268,51 +377,122 @@
             <w:tcW w:w="8856" w:type="dxa"/>
           </w:tcPr>
           <w:p>
-            <w:proofErr w:type="spellStart"/>
             <w:r>
               <w:rPr>
                 <w:b/>
               </w:rPr>
               <w:t>Raisonnement</w:t>
             </w:r>
-            <w:proofErr w:type="spellEnd"/>
             <w:r>
               <w:t xml:space="preserve"> </w:t>
             </w:r>
             <w:r>
               <w:t>:</w:t>
+            </w:r>
+          </w:p>
+          <w:p>
+            <w:pPr>
+              <w:pStyle w:val="ListParagraph"/>
+              <w:numPr>
+                <w:ilvl w:val="0"/>
+                <w:numId w:val="5"/>
+              </w:numPr>
+            </w:pPr>
+            <w:r>
+              <w:t>Avec les sauvegarde automatique, il est peu probable de perdre plus de temps que l’intervalle de sauvegarde automatique en cas de panne.</w:t>
+            </w:r>
+          </w:p>
+          <w:p>
+            <w:pPr>
+              <w:pStyle w:val="ListParagraph"/>
+              <w:numPr>
+                <w:ilvl w:val="0"/>
+                <w:numId w:val="5"/>
+              </w:numPr>
+            </w:pPr>
+            <w:r>
+              <w:t>Les sauvegardes sont déjà implémentées sous forme de sauvegarde manuelle. Le système est donc déjà disponible et testé.</w:t>
+            </w:r>
+          </w:p>
+          <w:p>
+            <w:pPr>
+              <w:pStyle w:val="ListParagraph"/>
+              <w:numPr>
+                <w:ilvl w:val="0"/>
+                <w:numId w:val="5"/>
+              </w:numPr>
+            </w:pPr>
+            <w:r>
+              <w:t>Transparent pour l’utilisateur.</w:t>
             </w:r>
           </w:p>
         </w:tc>
       </w:tr>
+    </w:tbl>
+    <w:p>
+      <w:r>
+        <w:br w:type="page"/>
+      </w:r>
+    </w:p>
+    <w:tbl>
+      <w:tblPr>
+        <w:tblStyle w:val="TableGrid"/>
+        <w:tblW w:w="0" w:type="auto"/>
+        <w:tblLook w:val="04A0" w:firstRow="1" w:lastRow="0" w:firstColumn="1" w:lastColumn="0" w:noHBand="0" w:noVBand="1"/>
+      </w:tblPr>
+      <w:tblGrid>
+        <w:gridCol w:w="8856"/>
+      </w:tblGrid>
       <w:tr>
         <w:tc>
           <w:tcPr>
             <w:tcW w:w="8856" w:type="dxa"/>
           </w:tcPr>
           <w:p>
-            <w:bookmarkStart w:id="0" w:name="_GoBack"/>
-            <w:proofErr w:type="spellStart"/>
             <w:r>
               <w:rPr>
                 <w:b/>
               </w:rPr>
-              <w:t>Diagramme</w:t>
-            </w:r>
-            <w:proofErr w:type="spellEnd"/>
-            <w:r>
-              <w:rPr>
-                <w:b/>
-              </w:rPr>
-              <w:t xml:space="preserve"> architectural</w:t>
+              <w:lastRenderedPageBreak/>
+              <w:t>Diagramme architectural</w:t>
             </w:r>
             <w:r>
               <w:t xml:space="preserve"> </w:t>
             </w:r>
+            <w:r>
+              <w:t>:</w:t>
+            </w:r>
+          </w:p>
+          <w:p>
+            <w:r>
+              <w:object w:dxaOrig="6360" w:dyaOrig="5355">
+                <v:shapetype id="_x0000_t75" coordsize="21600,21600" o:spt="75" o:preferrelative="t" path="m@4@5l@4@11@9@11@9@5xe" filled="f" stroked="f">
+                  <v:stroke joinstyle="miter"/>
+                  <v:formulas>
+                    <v:f eqn="if lineDrawn pixelLineWidth 0"/>
+                    <v:f eqn="sum @0 1 0"/>
+                    <v:f eqn="sum 0 0 @1"/>
+                    <v:f eqn="prod @2 1 2"/>
+                    <v:f eqn="prod @3 21600 pixelWidth"/>
+                    <v:f eqn="prod @3 21600 pixelHeight"/>
+                    <v:f eqn="sum @0 0 1"/>
+                    <v:f eqn="prod @6 1 2"/>
+                    <v:f eqn="prod @7 21600 pixelWidth"/>
+                    <v:f eqn="sum @8 21600 0"/>
+                    <v:f eqn="prod @7 21600 pixelHeight"/>
+                    <v:f eqn="sum @10 21600 0"/>
+                  </v:formulas>
+                  <v:path o:extrusionok="f" gradientshapeok="t" o:connecttype="rect"/>
+                  <o:lock v:ext="edit" aspectratio="t"/>
+                </v:shapetype>
+                <v:shape id="_x0000_i1025" type="#_x0000_t75" style="width:238.45pt;height:201pt" o:ole="">
+                  <v:imagedata r:id="rId6" o:title=""/>
+                </v:shape>
+                <o:OLEObject Type="Embed" ProgID="Visio.Drawing.15" ShapeID="_x0000_i1025" DrawAspect="Content" ObjectID="_1457886716" r:id="rId7"/>
+              </w:object>
+            </w:r>
+            <w:bookmarkStart w:id="0" w:name="_GoBack"/>
             <w:bookmarkEnd w:id="0"/>
-            <w:r>
-              <w:t>:</w:t>
-            </w:r>
           </w:p>
         </w:tc>
       </w:tr>
@@ -326,6 +506,707 @@
     </w:sectPr>
   </w:body>
 </w:document>
+</file>
+
+<file path=word/numbering.xml><?xml version="1.0" encoding="utf-8"?>
+<w:numbering xmlns:wpc="http://schemas.microsoft.com/office/word/2010/wordprocessingCanvas" xmlns:mc="http://schemas.openxmlformats.org/markup-compatibility/2006" xmlns:o="urn:schemas-microsoft-com:office:office" xmlns:r="http://schemas.openxmlformats.org/officeDocument/2006/relationships" xmlns:m="http://schemas.openxmlformats.org/officeDocument/2006/math" xmlns:v="urn:schemas-microsoft-com:vml" xmlns:wp14="http://schemas.microsoft.com/office/word/2010/wordprocessingDrawing" xmlns:wp="http://schemas.openxmlformats.org/drawingml/2006/wordprocessingDrawing" xmlns:w10="urn:schemas-microsoft-com:office:word" xmlns:w="http://schemas.openxmlformats.org/wordprocessingml/2006/main" xmlns:w14="http://schemas.microsoft.com/office/word/2010/wordml" xmlns:wpg="http://schemas.microsoft.com/office/word/2010/wordprocessingGroup" xmlns:wpi="http://schemas.microsoft.com/office/word/2010/wordprocessingInk" xmlns:wne="http://schemas.microsoft.com/office/word/2006/wordml" xmlns:wps="http://schemas.microsoft.com/office/word/2010/wordprocessingShape" mc:Ignorable="w14 wp14">
+  <w:abstractNum w:abstractNumId="0">
+    <w:nsid w:val="435D01A4"/>
+    <w:multiLevelType w:val="hybridMultilevel"/>
+    <w:tmpl w:val="4EA68468"/>
+    <w:lvl w:ilvl="0" w:tplc="0C0C0001">
+      <w:start w:val="1"/>
+      <w:numFmt w:val="bullet"/>
+      <w:lvlText w:val=""/>
+      <w:lvlJc w:val="left"/>
+      <w:pPr>
+        <w:ind w:left="720" w:hanging="360"/>
+      </w:pPr>
+      <w:rPr>
+        <w:rFonts w:ascii="Symbol" w:hAnsi="Symbol" w:hint="default"/>
+      </w:rPr>
+    </w:lvl>
+    <w:lvl w:ilvl="1" w:tplc="0C0C0003" w:tentative="1">
+      <w:start w:val="1"/>
+      <w:numFmt w:val="bullet"/>
+      <w:lvlText w:val="o"/>
+      <w:lvlJc w:val="left"/>
+      <w:pPr>
+        <w:ind w:left="1440" w:hanging="360"/>
+      </w:pPr>
+      <w:rPr>
+        <w:rFonts w:ascii="Courier New" w:hAnsi="Courier New" w:cs="Courier New" w:hint="default"/>
+      </w:rPr>
+    </w:lvl>
+    <w:lvl w:ilvl="2" w:tplc="0C0C0005" w:tentative="1">
+      <w:start w:val="1"/>
+      <w:numFmt w:val="bullet"/>
+      <w:lvlText w:val=""/>
+      <w:lvlJc w:val="left"/>
+      <w:pPr>
+        <w:ind w:left="2160" w:hanging="360"/>
+      </w:pPr>
+      <w:rPr>
+        <w:rFonts w:ascii="Wingdings" w:hAnsi="Wingdings" w:hint="default"/>
+      </w:rPr>
+    </w:lvl>
+    <w:lvl w:ilvl="3" w:tplc="0C0C0001" w:tentative="1">
+      <w:start w:val="1"/>
+      <w:numFmt w:val="bullet"/>
+      <w:lvlText w:val=""/>
+      <w:lvlJc w:val="left"/>
+      <w:pPr>
+        <w:ind w:left="2880" w:hanging="360"/>
+      </w:pPr>
+      <w:rPr>
+        <w:rFonts w:ascii="Symbol" w:hAnsi="Symbol" w:hint="default"/>
+      </w:rPr>
+    </w:lvl>
+    <w:lvl w:ilvl="4" w:tplc="0C0C0003" w:tentative="1">
+      <w:start w:val="1"/>
+      <w:numFmt w:val="bullet"/>
+      <w:lvlText w:val="o"/>
+      <w:lvlJc w:val="left"/>
+      <w:pPr>
+        <w:ind w:left="3600" w:hanging="360"/>
+      </w:pPr>
+      <w:rPr>
+        <w:rFonts w:ascii="Courier New" w:hAnsi="Courier New" w:cs="Courier New" w:hint="default"/>
+      </w:rPr>
+    </w:lvl>
+    <w:lvl w:ilvl="5" w:tplc="0C0C0005" w:tentative="1">
+      <w:start w:val="1"/>
+      <w:numFmt w:val="bullet"/>
+      <w:lvlText w:val=""/>
+      <w:lvlJc w:val="left"/>
+      <w:pPr>
+        <w:ind w:left="4320" w:hanging="360"/>
+      </w:pPr>
+      <w:rPr>
+        <w:rFonts w:ascii="Wingdings" w:hAnsi="Wingdings" w:hint="default"/>
+      </w:rPr>
+    </w:lvl>
+    <w:lvl w:ilvl="6" w:tplc="0C0C0001" w:tentative="1">
+      <w:start w:val="1"/>
+      <w:numFmt w:val="bullet"/>
+      <w:lvlText w:val=""/>
+      <w:lvlJc w:val="left"/>
+      <w:pPr>
+        <w:ind w:left="5040" w:hanging="360"/>
+      </w:pPr>
+      <w:rPr>
+        <w:rFonts w:ascii="Symbol" w:hAnsi="Symbol" w:hint="default"/>
+      </w:rPr>
+    </w:lvl>
+    <w:lvl w:ilvl="7" w:tplc="0C0C0003" w:tentative="1">
+      <w:start w:val="1"/>
+      <w:numFmt w:val="bullet"/>
+      <w:lvlText w:val="o"/>
+      <w:lvlJc w:val="left"/>
+      <w:pPr>
+        <w:ind w:left="5760" w:hanging="360"/>
+      </w:pPr>
+      <w:rPr>
+        <w:rFonts w:ascii="Courier New" w:hAnsi="Courier New" w:cs="Courier New" w:hint="default"/>
+      </w:rPr>
+    </w:lvl>
+    <w:lvl w:ilvl="8" w:tplc="0C0C0005" w:tentative="1">
+      <w:start w:val="1"/>
+      <w:numFmt w:val="bullet"/>
+      <w:lvlText w:val=""/>
+      <w:lvlJc w:val="left"/>
+      <w:pPr>
+        <w:ind w:left="6480" w:hanging="360"/>
+      </w:pPr>
+      <w:rPr>
+        <w:rFonts w:ascii="Wingdings" w:hAnsi="Wingdings" w:hint="default"/>
+      </w:rPr>
+    </w:lvl>
+  </w:abstractNum>
+  <w:abstractNum w:abstractNumId="1">
+    <w:nsid w:val="47C475AC"/>
+    <w:multiLevelType w:val="hybridMultilevel"/>
+    <w:tmpl w:val="53345DF6"/>
+    <w:lvl w:ilvl="0" w:tplc="0C0C0001">
+      <w:start w:val="1"/>
+      <w:numFmt w:val="bullet"/>
+      <w:lvlText w:val=""/>
+      <w:lvlJc w:val="left"/>
+      <w:pPr>
+        <w:ind w:left="720" w:hanging="360"/>
+      </w:pPr>
+      <w:rPr>
+        <w:rFonts w:ascii="Symbol" w:hAnsi="Symbol" w:hint="default"/>
+      </w:rPr>
+    </w:lvl>
+    <w:lvl w:ilvl="1" w:tplc="0C0C0003" w:tentative="1">
+      <w:start w:val="1"/>
+      <w:numFmt w:val="bullet"/>
+      <w:lvlText w:val="o"/>
+      <w:lvlJc w:val="left"/>
+      <w:pPr>
+        <w:ind w:left="1440" w:hanging="360"/>
+      </w:pPr>
+      <w:rPr>
+        <w:rFonts w:ascii="Courier New" w:hAnsi="Courier New" w:cs="Courier New" w:hint="default"/>
+      </w:rPr>
+    </w:lvl>
+    <w:lvl w:ilvl="2" w:tplc="0C0C0005" w:tentative="1">
+      <w:start w:val="1"/>
+      <w:numFmt w:val="bullet"/>
+      <w:lvlText w:val=""/>
+      <w:lvlJc w:val="left"/>
+      <w:pPr>
+        <w:ind w:left="2160" w:hanging="360"/>
+      </w:pPr>
+      <w:rPr>
+        <w:rFonts w:ascii="Wingdings" w:hAnsi="Wingdings" w:hint="default"/>
+      </w:rPr>
+    </w:lvl>
+    <w:lvl w:ilvl="3" w:tplc="0C0C0001" w:tentative="1">
+      <w:start w:val="1"/>
+      <w:numFmt w:val="bullet"/>
+      <w:lvlText w:val=""/>
+      <w:lvlJc w:val="left"/>
+      <w:pPr>
+        <w:ind w:left="2880" w:hanging="360"/>
+      </w:pPr>
+      <w:rPr>
+        <w:rFonts w:ascii="Symbol" w:hAnsi="Symbol" w:hint="default"/>
+      </w:rPr>
+    </w:lvl>
+    <w:lvl w:ilvl="4" w:tplc="0C0C0003" w:tentative="1">
+      <w:start w:val="1"/>
+      <w:numFmt w:val="bullet"/>
+      <w:lvlText w:val="o"/>
+      <w:lvlJc w:val="left"/>
+      <w:pPr>
+        <w:ind w:left="3600" w:hanging="360"/>
+      </w:pPr>
+      <w:rPr>
+        <w:rFonts w:ascii="Courier New" w:hAnsi="Courier New" w:cs="Courier New" w:hint="default"/>
+      </w:rPr>
+    </w:lvl>
+    <w:lvl w:ilvl="5" w:tplc="0C0C0005" w:tentative="1">
+      <w:start w:val="1"/>
+      <w:numFmt w:val="bullet"/>
+      <w:lvlText w:val=""/>
+      <w:lvlJc w:val="left"/>
+      <w:pPr>
+        <w:ind w:left="4320" w:hanging="360"/>
+      </w:pPr>
+      <w:rPr>
+        <w:rFonts w:ascii="Wingdings" w:hAnsi="Wingdings" w:hint="default"/>
+      </w:rPr>
+    </w:lvl>
+    <w:lvl w:ilvl="6" w:tplc="0C0C0001" w:tentative="1">
+      <w:start w:val="1"/>
+      <w:numFmt w:val="bullet"/>
+      <w:lvlText w:val=""/>
+      <w:lvlJc w:val="left"/>
+      <w:pPr>
+        <w:ind w:left="5040" w:hanging="360"/>
+      </w:pPr>
+      <w:rPr>
+        <w:rFonts w:ascii="Symbol" w:hAnsi="Symbol" w:hint="default"/>
+      </w:rPr>
+    </w:lvl>
+    <w:lvl w:ilvl="7" w:tplc="0C0C0003" w:tentative="1">
+      <w:start w:val="1"/>
+      <w:numFmt w:val="bullet"/>
+      <w:lvlText w:val="o"/>
+      <w:lvlJc w:val="left"/>
+      <w:pPr>
+        <w:ind w:left="5760" w:hanging="360"/>
+      </w:pPr>
+      <w:rPr>
+        <w:rFonts w:ascii="Courier New" w:hAnsi="Courier New" w:cs="Courier New" w:hint="default"/>
+      </w:rPr>
+    </w:lvl>
+    <w:lvl w:ilvl="8" w:tplc="0C0C0005" w:tentative="1">
+      <w:start w:val="1"/>
+      <w:numFmt w:val="bullet"/>
+      <w:lvlText w:val=""/>
+      <w:lvlJc w:val="left"/>
+      <w:pPr>
+        <w:ind w:left="6480" w:hanging="360"/>
+      </w:pPr>
+      <w:rPr>
+        <w:rFonts w:ascii="Wingdings" w:hAnsi="Wingdings" w:hint="default"/>
+      </w:rPr>
+    </w:lvl>
+  </w:abstractNum>
+  <w:abstractNum w:abstractNumId="2">
+    <w:nsid w:val="581A2523"/>
+    <w:multiLevelType w:val="hybridMultilevel"/>
+    <w:tmpl w:val="EE16811C"/>
+    <w:lvl w:ilvl="0" w:tplc="0C0C0001">
+      <w:start w:val="1"/>
+      <w:numFmt w:val="bullet"/>
+      <w:lvlText w:val=""/>
+      <w:lvlJc w:val="left"/>
+      <w:pPr>
+        <w:ind w:left="720" w:hanging="360"/>
+      </w:pPr>
+      <w:rPr>
+        <w:rFonts w:ascii="Symbol" w:hAnsi="Symbol" w:hint="default"/>
+      </w:rPr>
+    </w:lvl>
+    <w:lvl w:ilvl="1" w:tplc="0C0C0003" w:tentative="1">
+      <w:start w:val="1"/>
+      <w:numFmt w:val="bullet"/>
+      <w:lvlText w:val="o"/>
+      <w:lvlJc w:val="left"/>
+      <w:pPr>
+        <w:ind w:left="1440" w:hanging="360"/>
+      </w:pPr>
+      <w:rPr>
+        <w:rFonts w:ascii="Courier New" w:hAnsi="Courier New" w:cs="Courier New" w:hint="default"/>
+      </w:rPr>
+    </w:lvl>
+    <w:lvl w:ilvl="2" w:tplc="0C0C0005" w:tentative="1">
+      <w:start w:val="1"/>
+      <w:numFmt w:val="bullet"/>
+      <w:lvlText w:val=""/>
+      <w:lvlJc w:val="left"/>
+      <w:pPr>
+        <w:ind w:left="2160" w:hanging="360"/>
+      </w:pPr>
+      <w:rPr>
+        <w:rFonts w:ascii="Wingdings" w:hAnsi="Wingdings" w:hint="default"/>
+      </w:rPr>
+    </w:lvl>
+    <w:lvl w:ilvl="3" w:tplc="0C0C0001" w:tentative="1">
+      <w:start w:val="1"/>
+      <w:numFmt w:val="bullet"/>
+      <w:lvlText w:val=""/>
+      <w:lvlJc w:val="left"/>
+      <w:pPr>
+        <w:ind w:left="2880" w:hanging="360"/>
+      </w:pPr>
+      <w:rPr>
+        <w:rFonts w:ascii="Symbol" w:hAnsi="Symbol" w:hint="default"/>
+      </w:rPr>
+    </w:lvl>
+    <w:lvl w:ilvl="4" w:tplc="0C0C0003" w:tentative="1">
+      <w:start w:val="1"/>
+      <w:numFmt w:val="bullet"/>
+      <w:lvlText w:val="o"/>
+      <w:lvlJc w:val="left"/>
+      <w:pPr>
+        <w:ind w:left="3600" w:hanging="360"/>
+      </w:pPr>
+      <w:rPr>
+        <w:rFonts w:ascii="Courier New" w:hAnsi="Courier New" w:cs="Courier New" w:hint="default"/>
+      </w:rPr>
+    </w:lvl>
+    <w:lvl w:ilvl="5" w:tplc="0C0C0005" w:tentative="1">
+      <w:start w:val="1"/>
+      <w:numFmt w:val="bullet"/>
+      <w:lvlText w:val=""/>
+      <w:lvlJc w:val="left"/>
+      <w:pPr>
+        <w:ind w:left="4320" w:hanging="360"/>
+      </w:pPr>
+      <w:rPr>
+        <w:rFonts w:ascii="Wingdings" w:hAnsi="Wingdings" w:hint="default"/>
+      </w:rPr>
+    </w:lvl>
+    <w:lvl w:ilvl="6" w:tplc="0C0C0001" w:tentative="1">
+      <w:start w:val="1"/>
+      <w:numFmt w:val="bullet"/>
+      <w:lvlText w:val=""/>
+      <w:lvlJc w:val="left"/>
+      <w:pPr>
+        <w:ind w:left="5040" w:hanging="360"/>
+      </w:pPr>
+      <w:rPr>
+        <w:rFonts w:ascii="Symbol" w:hAnsi="Symbol" w:hint="default"/>
+      </w:rPr>
+    </w:lvl>
+    <w:lvl w:ilvl="7" w:tplc="0C0C0003" w:tentative="1">
+      <w:start w:val="1"/>
+      <w:numFmt w:val="bullet"/>
+      <w:lvlText w:val="o"/>
+      <w:lvlJc w:val="left"/>
+      <w:pPr>
+        <w:ind w:left="5760" w:hanging="360"/>
+      </w:pPr>
+      <w:rPr>
+        <w:rFonts w:ascii="Courier New" w:hAnsi="Courier New" w:cs="Courier New" w:hint="default"/>
+      </w:rPr>
+    </w:lvl>
+    <w:lvl w:ilvl="8" w:tplc="0C0C0005" w:tentative="1">
+      <w:start w:val="1"/>
+      <w:numFmt w:val="bullet"/>
+      <w:lvlText w:val=""/>
+      <w:lvlJc w:val="left"/>
+      <w:pPr>
+        <w:ind w:left="6480" w:hanging="360"/>
+      </w:pPr>
+      <w:rPr>
+        <w:rFonts w:ascii="Wingdings" w:hAnsi="Wingdings" w:hint="default"/>
+      </w:rPr>
+    </w:lvl>
+  </w:abstractNum>
+  <w:abstractNum w:abstractNumId="3">
+    <w:nsid w:val="76EC0FB5"/>
+    <w:multiLevelType w:val="hybridMultilevel"/>
+    <w:tmpl w:val="6DA0EFE4"/>
+    <w:lvl w:ilvl="0" w:tplc="0C0C0001">
+      <w:start w:val="1"/>
+      <w:numFmt w:val="bullet"/>
+      <w:lvlText w:val=""/>
+      <w:lvlJc w:val="left"/>
+      <w:pPr>
+        <w:ind w:left="720" w:hanging="360"/>
+      </w:pPr>
+      <w:rPr>
+        <w:rFonts w:ascii="Symbol" w:hAnsi="Symbol" w:hint="default"/>
+      </w:rPr>
+    </w:lvl>
+    <w:lvl w:ilvl="1" w:tplc="0C0C0003" w:tentative="1">
+      <w:start w:val="1"/>
+      <w:numFmt w:val="bullet"/>
+      <w:lvlText w:val="o"/>
+      <w:lvlJc w:val="left"/>
+      <w:pPr>
+        <w:ind w:left="1440" w:hanging="360"/>
+      </w:pPr>
+      <w:rPr>
+        <w:rFonts w:ascii="Courier New" w:hAnsi="Courier New" w:cs="Courier New" w:hint="default"/>
+      </w:rPr>
+    </w:lvl>
+    <w:lvl w:ilvl="2" w:tplc="0C0C0005" w:tentative="1">
+      <w:start w:val="1"/>
+      <w:numFmt w:val="bullet"/>
+      <w:lvlText w:val=""/>
+      <w:lvlJc w:val="left"/>
+      <w:pPr>
+        <w:ind w:left="2160" w:hanging="360"/>
+      </w:pPr>
+      <w:rPr>
+        <w:rFonts w:ascii="Wingdings" w:hAnsi="Wingdings" w:hint="default"/>
+      </w:rPr>
+    </w:lvl>
+    <w:lvl w:ilvl="3" w:tplc="0C0C0001" w:tentative="1">
+      <w:start w:val="1"/>
+      <w:numFmt w:val="bullet"/>
+      <w:lvlText w:val=""/>
+      <w:lvlJc w:val="left"/>
+      <w:pPr>
+        <w:ind w:left="2880" w:hanging="360"/>
+      </w:pPr>
+      <w:rPr>
+        <w:rFonts w:ascii="Symbol" w:hAnsi="Symbol" w:hint="default"/>
+      </w:rPr>
+    </w:lvl>
+    <w:lvl w:ilvl="4" w:tplc="0C0C0003" w:tentative="1">
+      <w:start w:val="1"/>
+      <w:numFmt w:val="bullet"/>
+      <w:lvlText w:val="o"/>
+      <w:lvlJc w:val="left"/>
+      <w:pPr>
+        <w:ind w:left="3600" w:hanging="360"/>
+      </w:pPr>
+      <w:rPr>
+        <w:rFonts w:ascii="Courier New" w:hAnsi="Courier New" w:cs="Courier New" w:hint="default"/>
+      </w:rPr>
+    </w:lvl>
+    <w:lvl w:ilvl="5" w:tplc="0C0C0005" w:tentative="1">
+      <w:start w:val="1"/>
+      <w:numFmt w:val="bullet"/>
+      <w:lvlText w:val=""/>
+      <w:lvlJc w:val="left"/>
+      <w:pPr>
+        <w:ind w:left="4320" w:hanging="360"/>
+      </w:pPr>
+      <w:rPr>
+        <w:rFonts w:ascii="Wingdings" w:hAnsi="Wingdings" w:hint="default"/>
+      </w:rPr>
+    </w:lvl>
+    <w:lvl w:ilvl="6" w:tplc="0C0C0001" w:tentative="1">
+      <w:start w:val="1"/>
+      <w:numFmt w:val="bullet"/>
+      <w:lvlText w:val=""/>
+      <w:lvlJc w:val="left"/>
+      <w:pPr>
+        <w:ind w:left="5040" w:hanging="360"/>
+      </w:pPr>
+      <w:rPr>
+        <w:rFonts w:ascii="Symbol" w:hAnsi="Symbol" w:hint="default"/>
+      </w:rPr>
+    </w:lvl>
+    <w:lvl w:ilvl="7" w:tplc="0C0C0003" w:tentative="1">
+      <w:start w:val="1"/>
+      <w:numFmt w:val="bullet"/>
+      <w:lvlText w:val="o"/>
+      <w:lvlJc w:val="left"/>
+      <w:pPr>
+        <w:ind w:left="5760" w:hanging="360"/>
+      </w:pPr>
+      <w:rPr>
+        <w:rFonts w:ascii="Courier New" w:hAnsi="Courier New" w:cs="Courier New" w:hint="default"/>
+      </w:rPr>
+    </w:lvl>
+    <w:lvl w:ilvl="8" w:tplc="0C0C0005" w:tentative="1">
+      <w:start w:val="1"/>
+      <w:numFmt w:val="bullet"/>
+      <w:lvlText w:val=""/>
+      <w:lvlJc w:val="left"/>
+      <w:pPr>
+        <w:ind w:left="6480" w:hanging="360"/>
+      </w:pPr>
+      <w:rPr>
+        <w:rFonts w:ascii="Wingdings" w:hAnsi="Wingdings" w:hint="default"/>
+      </w:rPr>
+    </w:lvl>
+  </w:abstractNum>
+  <w:abstractNum w:abstractNumId="4">
+    <w:nsid w:val="77210D1D"/>
+    <w:multiLevelType w:val="hybridMultilevel"/>
+    <w:tmpl w:val="691A954E"/>
+    <w:lvl w:ilvl="0" w:tplc="0C0C0001">
+      <w:start w:val="1"/>
+      <w:numFmt w:val="bullet"/>
+      <w:lvlText w:val=""/>
+      <w:lvlJc w:val="left"/>
+      <w:pPr>
+        <w:ind w:left="720" w:hanging="360"/>
+      </w:pPr>
+      <w:rPr>
+        <w:rFonts w:ascii="Symbol" w:hAnsi="Symbol" w:hint="default"/>
+      </w:rPr>
+    </w:lvl>
+    <w:lvl w:ilvl="1" w:tplc="0C0C0003" w:tentative="1">
+      <w:start w:val="1"/>
+      <w:numFmt w:val="bullet"/>
+      <w:lvlText w:val="o"/>
+      <w:lvlJc w:val="left"/>
+      <w:pPr>
+        <w:ind w:left="1440" w:hanging="360"/>
+      </w:pPr>
+      <w:rPr>
+        <w:rFonts w:ascii="Courier New" w:hAnsi="Courier New" w:cs="Courier New" w:hint="default"/>
+      </w:rPr>
+    </w:lvl>
+    <w:lvl w:ilvl="2" w:tplc="0C0C0005" w:tentative="1">
+      <w:start w:val="1"/>
+      <w:numFmt w:val="bullet"/>
+      <w:lvlText w:val=""/>
+      <w:lvlJc w:val="left"/>
+      <w:pPr>
+        <w:ind w:left="2160" w:hanging="360"/>
+      </w:pPr>
+      <w:rPr>
+        <w:rFonts w:ascii="Wingdings" w:hAnsi="Wingdings" w:hint="default"/>
+      </w:rPr>
+    </w:lvl>
+    <w:lvl w:ilvl="3" w:tplc="0C0C0001" w:tentative="1">
+      <w:start w:val="1"/>
+      <w:numFmt w:val="bullet"/>
+      <w:lvlText w:val=""/>
+      <w:lvlJc w:val="left"/>
+      <w:pPr>
+        <w:ind w:left="2880" w:hanging="360"/>
+      </w:pPr>
+      <w:rPr>
+        <w:rFonts w:ascii="Symbol" w:hAnsi="Symbol" w:hint="default"/>
+      </w:rPr>
+    </w:lvl>
+    <w:lvl w:ilvl="4" w:tplc="0C0C0003" w:tentative="1">
+      <w:start w:val="1"/>
+      <w:numFmt w:val="bullet"/>
+      <w:lvlText w:val="o"/>
+      <w:lvlJc w:val="left"/>
+      <w:pPr>
+        <w:ind w:left="3600" w:hanging="360"/>
+      </w:pPr>
+      <w:rPr>
+        <w:rFonts w:ascii="Courier New" w:hAnsi="Courier New" w:cs="Courier New" w:hint="default"/>
+      </w:rPr>
+    </w:lvl>
+    <w:lvl w:ilvl="5" w:tplc="0C0C0005" w:tentative="1">
+      <w:start w:val="1"/>
+      <w:numFmt w:val="bullet"/>
+      <w:lvlText w:val=""/>
+      <w:lvlJc w:val="left"/>
+      <w:pPr>
+        <w:ind w:left="4320" w:hanging="360"/>
+      </w:pPr>
+      <w:rPr>
+        <w:rFonts w:ascii="Wingdings" w:hAnsi="Wingdings" w:hint="default"/>
+      </w:rPr>
+    </w:lvl>
+    <w:lvl w:ilvl="6" w:tplc="0C0C0001" w:tentative="1">
+      <w:start w:val="1"/>
+      <w:numFmt w:val="bullet"/>
+      <w:lvlText w:val=""/>
+      <w:lvlJc w:val="left"/>
+      <w:pPr>
+        <w:ind w:left="5040" w:hanging="360"/>
+      </w:pPr>
+      <w:rPr>
+        <w:rFonts w:ascii="Symbol" w:hAnsi="Symbol" w:hint="default"/>
+      </w:rPr>
+    </w:lvl>
+    <w:lvl w:ilvl="7" w:tplc="0C0C0003" w:tentative="1">
+      <w:start w:val="1"/>
+      <w:numFmt w:val="bullet"/>
+      <w:lvlText w:val="o"/>
+      <w:lvlJc w:val="left"/>
+      <w:pPr>
+        <w:ind w:left="5760" w:hanging="360"/>
+      </w:pPr>
+      <w:rPr>
+        <w:rFonts w:ascii="Courier New" w:hAnsi="Courier New" w:cs="Courier New" w:hint="default"/>
+      </w:rPr>
+    </w:lvl>
+    <w:lvl w:ilvl="8" w:tplc="0C0C0005" w:tentative="1">
+      <w:start w:val="1"/>
+      <w:numFmt w:val="bullet"/>
+      <w:lvlText w:val=""/>
+      <w:lvlJc w:val="left"/>
+      <w:pPr>
+        <w:ind w:left="6480" w:hanging="360"/>
+      </w:pPr>
+      <w:rPr>
+        <w:rFonts w:ascii="Wingdings" w:hAnsi="Wingdings" w:hint="default"/>
+      </w:rPr>
+    </w:lvl>
+  </w:abstractNum>
+  <w:abstractNum w:abstractNumId="5">
+    <w:nsid w:val="7B314AE7"/>
+    <w:multiLevelType w:val="hybridMultilevel"/>
+    <w:tmpl w:val="9140E980"/>
+    <w:lvl w:ilvl="0" w:tplc="0C0C0001">
+      <w:start w:val="1"/>
+      <w:numFmt w:val="bullet"/>
+      <w:lvlText w:val=""/>
+      <w:lvlJc w:val="left"/>
+      <w:pPr>
+        <w:ind w:left="720" w:hanging="360"/>
+      </w:pPr>
+      <w:rPr>
+        <w:rFonts w:ascii="Symbol" w:hAnsi="Symbol" w:hint="default"/>
+      </w:rPr>
+    </w:lvl>
+    <w:lvl w:ilvl="1" w:tplc="0C0C0003" w:tentative="1">
+      <w:start w:val="1"/>
+      <w:numFmt w:val="bullet"/>
+      <w:lvlText w:val="o"/>
+      <w:lvlJc w:val="left"/>
+      <w:pPr>
+        <w:ind w:left="1440" w:hanging="360"/>
+      </w:pPr>
+      <w:rPr>
+        <w:rFonts w:ascii="Courier New" w:hAnsi="Courier New" w:cs="Courier New" w:hint="default"/>
+      </w:rPr>
+    </w:lvl>
+    <w:lvl w:ilvl="2" w:tplc="0C0C0005" w:tentative="1">
+      <w:start w:val="1"/>
+      <w:numFmt w:val="bullet"/>
+      <w:lvlText w:val=""/>
+      <w:lvlJc w:val="left"/>
+      <w:pPr>
+        <w:ind w:left="2160" w:hanging="360"/>
+      </w:pPr>
+      <w:rPr>
+        <w:rFonts w:ascii="Wingdings" w:hAnsi="Wingdings" w:hint="default"/>
+      </w:rPr>
+    </w:lvl>
+    <w:lvl w:ilvl="3" w:tplc="0C0C0001" w:tentative="1">
+      <w:start w:val="1"/>
+      <w:numFmt w:val="bullet"/>
+      <w:lvlText w:val=""/>
+      <w:lvlJc w:val="left"/>
+      <w:pPr>
+        <w:ind w:left="2880" w:hanging="360"/>
+      </w:pPr>
+      <w:rPr>
+        <w:rFonts w:ascii="Symbol" w:hAnsi="Symbol" w:hint="default"/>
+      </w:rPr>
+    </w:lvl>
+    <w:lvl w:ilvl="4" w:tplc="0C0C0003" w:tentative="1">
+      <w:start w:val="1"/>
+      <w:numFmt w:val="bullet"/>
+      <w:lvlText w:val="o"/>
+      <w:lvlJc w:val="left"/>
+      <w:pPr>
+        <w:ind w:left="3600" w:hanging="360"/>
+      </w:pPr>
+      <w:rPr>
+        <w:rFonts w:ascii="Courier New" w:hAnsi="Courier New" w:cs="Courier New" w:hint="default"/>
+      </w:rPr>
+    </w:lvl>
+    <w:lvl w:ilvl="5" w:tplc="0C0C0005" w:tentative="1">
+      <w:start w:val="1"/>
+      <w:numFmt w:val="bullet"/>
+      <w:lvlText w:val=""/>
+      <w:lvlJc w:val="left"/>
+      <w:pPr>
+        <w:ind w:left="4320" w:hanging="360"/>
+      </w:pPr>
+      <w:rPr>
+        <w:rFonts w:ascii="Wingdings" w:hAnsi="Wingdings" w:hint="default"/>
+      </w:rPr>
+    </w:lvl>
+    <w:lvl w:ilvl="6" w:tplc="0C0C0001" w:tentative="1">
+      <w:start w:val="1"/>
+      <w:numFmt w:val="bullet"/>
+      <w:lvlText w:val=""/>
+      <w:lvlJc w:val="left"/>
+      <w:pPr>
+        <w:ind w:left="5040" w:hanging="360"/>
+      </w:pPr>
+      <w:rPr>
+        <w:rFonts w:ascii="Symbol" w:hAnsi="Symbol" w:hint="default"/>
+      </w:rPr>
+    </w:lvl>
+    <w:lvl w:ilvl="7" w:tplc="0C0C0003" w:tentative="1">
+      <w:start w:val="1"/>
+      <w:numFmt w:val="bullet"/>
+      <w:lvlText w:val="o"/>
+      <w:lvlJc w:val="left"/>
+      <w:pPr>
+        <w:ind w:left="5760" w:hanging="360"/>
+      </w:pPr>
+      <w:rPr>
+        <w:rFonts w:ascii="Courier New" w:hAnsi="Courier New" w:cs="Courier New" w:hint="default"/>
+      </w:rPr>
+    </w:lvl>
+    <w:lvl w:ilvl="8" w:tplc="0C0C0005" w:tentative="1">
+      <w:start w:val="1"/>
+      <w:numFmt w:val="bullet"/>
+      <w:lvlText w:val=""/>
+      <w:lvlJc w:val="left"/>
+      <w:pPr>
+        <w:ind w:left="6480" w:hanging="360"/>
+      </w:pPr>
+      <w:rPr>
+        <w:rFonts w:ascii="Wingdings" w:hAnsi="Wingdings" w:hint="default"/>
+      </w:rPr>
+    </w:lvl>
+  </w:abstractNum>
+  <w:num w:numId="1">
+    <w:abstractNumId w:val="4"/>
+  </w:num>
+  <w:num w:numId="2">
+    <w:abstractNumId w:val="2"/>
+  </w:num>
+  <w:num w:numId="3">
+    <w:abstractNumId w:val="3"/>
+  </w:num>
+  <w:num w:numId="4">
+    <w:abstractNumId w:val="5"/>
+  </w:num>
+  <w:num w:numId="5">
+    <w:abstractNumId w:val="1"/>
+  </w:num>
+  <w:num w:numId="6">
+    <w:abstractNumId w:val="0"/>
+  </w:num>
+</w:numbering>
 </file>
 
 <file path=word/styles.xml><?xml version="1.0" encoding="utf-8"?>
@@ -487,6 +1368,9 @@
   <w:style w:type="paragraph" w:default="1" w:styleId="Normal">
     <w:name w:val="Normal"/>
     <w:qFormat/>
+    <w:rPr>
+      <w:lang w:val="fr-CA"/>
+    </w:rPr>
   </w:style>
   <w:style w:type="paragraph" w:styleId="Heading1">
     <w:name w:val="heading 1"/>
@@ -514,6 +1398,7 @@
   <w:style w:type="character" w:default="1" w:styleId="DefaultParagraphFont">
     <w:name w:val="Default Paragraph Font"/>
     <w:uiPriority w:val="1"/>
+    <w:semiHidden/>
     <w:unhideWhenUsed/>
   </w:style>
   <w:style w:type="table" w:default="1" w:styleId="TableNormal">
@@ -577,6 +1462,17 @@
         <w:right w:w="108" w:type="dxa"/>
       </w:tblCellMar>
     </w:tblPr>
+  </w:style>
+  <w:style w:type="paragraph" w:styleId="ListParagraph">
+    <w:name w:val="List Paragraph"/>
+    <w:basedOn w:val="Normal"/>
+    <w:uiPriority w:val="34"/>
+    <w:qFormat/>
+    <w:rsid w:val="00A806E3"/>
+    <w:pPr>
+      <w:ind w:left="720"/>
+      <w:contextualSpacing/>
+    </w:pPr>
   </w:style>
 </w:styles>
 </file>
@@ -740,6 +1636,9 @@
   <w:style w:type="paragraph" w:default="1" w:styleId="Normal">
     <w:name w:val="Normal"/>
     <w:qFormat/>
+    <w:rPr>
+      <w:lang w:val="fr-CA"/>
+    </w:rPr>
   </w:style>
   <w:style w:type="paragraph" w:styleId="Heading1">
     <w:name w:val="heading 1"/>
@@ -767,6 +1666,7 @@
   <w:style w:type="character" w:default="1" w:styleId="DefaultParagraphFont">
     <w:name w:val="Default Paragraph Font"/>
     <w:uiPriority w:val="1"/>
+    <w:semiHidden/>
     <w:unhideWhenUsed/>
   </w:style>
   <w:style w:type="table" w:default="1" w:styleId="TableNormal">
@@ -830,6 +1730,17 @@
         <w:right w:w="108" w:type="dxa"/>
       </w:tblCellMar>
     </w:tblPr>
+  </w:style>
+  <w:style w:type="paragraph" w:styleId="ListParagraph">
+    <w:name w:val="List Paragraph"/>
+    <w:basedOn w:val="Normal"/>
+    <w:uiPriority w:val="34"/>
+    <w:qFormat/>
+    <w:rsid w:val="00A806E3"/>
+    <w:pPr>
+      <w:ind w:left="720"/>
+      <w:contextualSpacing/>
+    </w:pPr>
   </w:style>
 </w:styles>
 </file>

</xml_diff>